<commit_message>
Right-aligned prices in templates
</commit_message>
<xml_diff>
--- a/pg_app/template/Dinner_Combination_Template.docx
+++ b/pg_app/template/Dinner_Combination_Template.docx
@@ -44,15 +44,20 @@
         <w:tblLook w:val="04A0" w:firstRow="1" w:lastRow="0" w:firstColumn="1" w:lastColumn="0" w:noHBand="0" w:noVBand="1"/>
       </w:tblPr>
       <w:tblGrid>
-        <w:gridCol w:w="4675"/>
-        <w:gridCol w:w="900"/>
-        <w:gridCol w:w="3780"/>
-        <w:gridCol w:w="990"/>
+        <w:gridCol w:w="4140"/>
+        <w:gridCol w:w="810"/>
+        <w:gridCol w:w="4369"/>
+        <w:gridCol w:w="762"/>
+        <w:gridCol w:w="264"/>
       </w:tblGrid>
       <w:tr>
+        <w:trPr>
+          <w:gridAfter w:val="1"/>
+          <w:wAfter w:w="264" w:type="dxa"/>
+        </w:trPr>
         <w:tc>
           <w:tcPr>
-            <w:tcW w:w="9355" w:type="dxa"/>
+            <w:tcW w:w="9319" w:type="dxa"/>
             <w:gridSpan w:val="3"/>
           </w:tcPr>
           <w:p>
@@ -155,7 +160,7 @@
         </w:tc>
         <w:tc>
           <w:tcPr>
-            <w:tcW w:w="990" w:type="dxa"/>
+            <w:tcW w:w="762" w:type="dxa"/>
           </w:tcPr>
           <w:p>
             <w:pPr>
@@ -165,6 +170,7 @@
                 <w:tab w:val="left" w:pos="5040"/>
                 <w:tab w:val="left" w:pos="8550"/>
               </w:tabs>
+              <w:jc w:val="right"/>
               <w:rPr>
                 <w:rFonts w:ascii="Agency FB" w:hAnsi="Agency FB"/>
                 <w:color w:val="23FF23"/>
@@ -180,6 +186,390 @@
                 <w:szCs w:val="30"/>
               </w:rPr>
               <w:t>#081</w:t>
+            </w:r>
+          </w:p>
+        </w:tc>
+      </w:tr>
+      <w:tr>
+        <w:trPr>
+          <w:gridAfter w:val="1"/>
+          <w:wAfter w:w="264" w:type="dxa"/>
+        </w:trPr>
+        <w:tc>
+          <w:tcPr>
+            <w:tcW w:w="4140" w:type="dxa"/>
+          </w:tcPr>
+          <w:p>
+            <w:pPr>
+              <w:pStyle w:val="Standard"/>
+              <w:tabs>
+                <w:tab w:val="left" w:pos="4590"/>
+                <w:tab w:val="left" w:pos="5670"/>
+                <w:tab w:val="left" w:pos="9270"/>
+              </w:tabs>
+              <w:rPr>
+                <w:rFonts w:ascii="Agency FB" w:hAnsi="Agency FB"/>
+                <w:color w:val="FF0000"/>
+                <w:sz w:val="36"/>
+                <w:szCs w:val="30"/>
+              </w:rPr>
+            </w:pPr>
+            <w:r>
+              <w:rPr>
+                <w:rFonts w:ascii="Agency FB" w:hAnsi="Agency FB"/>
+                <w:color w:val="000000"/>
+                <w:sz w:val="30"/>
+                <w:szCs w:val="30"/>
+              </w:rPr>
+              <w:t>Crab Cheese Won Ton (8)</w:t>
+            </w:r>
+          </w:p>
+        </w:tc>
+        <w:tc>
+          <w:tcPr>
+            <w:tcW w:w="810" w:type="dxa"/>
+          </w:tcPr>
+          <w:p>
+            <w:pPr>
+              <w:pStyle w:val="Standard"/>
+              <w:tabs>
+                <w:tab w:val="left" w:pos="4590"/>
+                <w:tab w:val="left" w:pos="5670"/>
+                <w:tab w:val="left" w:pos="9270"/>
+              </w:tabs>
+              <w:jc w:val="right"/>
+              <w:rPr>
+                <w:rFonts w:ascii="Agency FB" w:hAnsi="Agency FB"/>
+                <w:color w:val="FF0000"/>
+                <w:sz w:val="36"/>
+                <w:szCs w:val="30"/>
+              </w:rPr>
+            </w:pPr>
+            <w:r>
+              <w:rPr>
+                <w:rFonts w:ascii="Agency FB" w:hAnsi="Agency FB"/>
+                <w:color w:val="000000"/>
+                <w:sz w:val="30"/>
+                <w:szCs w:val="30"/>
+              </w:rPr>
+              <w:t>#082</w:t>
+            </w:r>
+          </w:p>
+        </w:tc>
+        <w:tc>
+          <w:tcPr>
+            <w:tcW w:w="4369" w:type="dxa"/>
+          </w:tcPr>
+          <w:p>
+            <w:pPr>
+              <w:pStyle w:val="Standard"/>
+              <w:tabs>
+                <w:tab w:val="left" w:pos="4590"/>
+                <w:tab w:val="left" w:pos="5670"/>
+                <w:tab w:val="left" w:pos="9270"/>
+              </w:tabs>
+              <w:rPr>
+                <w:rFonts w:ascii="Agency FB" w:hAnsi="Agency FB"/>
+                <w:color w:val="000000"/>
+                <w:sz w:val="30"/>
+                <w:szCs w:val="30"/>
+              </w:rPr>
+            </w:pPr>
+            <w:r>
+              <w:rPr>
+                <w:rFonts w:ascii="Agency FB" w:hAnsi="Agency FB"/>
+                <w:color w:val="000000"/>
+                <w:sz w:val="30"/>
+                <w:szCs w:val="30"/>
+              </w:rPr>
+              <w:t>Dumplings (steamed or pan fried)</w:t>
+            </w:r>
+          </w:p>
+        </w:tc>
+        <w:tc>
+          <w:tcPr>
+            <w:tcW w:w="762" w:type="dxa"/>
+          </w:tcPr>
+          <w:p>
+            <w:pPr>
+              <w:pStyle w:val="Standard"/>
+              <w:tabs>
+                <w:tab w:val="left" w:pos="4590"/>
+                <w:tab w:val="left" w:pos="5670"/>
+                <w:tab w:val="left" w:pos="9270"/>
+              </w:tabs>
+              <w:jc w:val="right"/>
+              <w:rPr>
+                <w:rFonts w:ascii="Agency FB" w:hAnsi="Agency FB"/>
+                <w:color w:val="000000"/>
+                <w:sz w:val="30"/>
+                <w:szCs w:val="30"/>
+              </w:rPr>
+            </w:pPr>
+            <w:r>
+              <w:rPr>
+                <w:rFonts w:ascii="Agency FB" w:hAnsi="Agency FB"/>
+                <w:color w:val="000000"/>
+                <w:sz w:val="30"/>
+                <w:szCs w:val="30"/>
+              </w:rPr>
+              <w:t>#086</w:t>
+            </w:r>
+          </w:p>
+        </w:tc>
+      </w:tr>
+      <w:tr>
+        <w:trPr>
+          <w:gridAfter w:val="1"/>
+          <w:wAfter w:w="264" w:type="dxa"/>
+        </w:trPr>
+        <w:tc>
+          <w:tcPr>
+            <w:tcW w:w="4140" w:type="dxa"/>
+          </w:tcPr>
+          <w:p>
+            <w:pPr>
+              <w:pStyle w:val="Standard"/>
+              <w:tabs>
+                <w:tab w:val="left" w:pos="4590"/>
+                <w:tab w:val="left" w:pos="5670"/>
+                <w:tab w:val="left" w:pos="9270"/>
+              </w:tabs>
+              <w:rPr>
+                <w:rFonts w:ascii="Agency FB" w:hAnsi="Agency FB"/>
+                <w:color w:val="000000"/>
+                <w:sz w:val="30"/>
+                <w:szCs w:val="30"/>
+              </w:rPr>
+            </w:pPr>
+            <w:r>
+              <w:rPr>
+                <w:rFonts w:ascii="Agency FB" w:hAnsi="Agency FB"/>
+                <w:color w:val="000000"/>
+                <w:sz w:val="30"/>
+                <w:szCs w:val="30"/>
+              </w:rPr>
+              <w:t>BBQ Pork</w:t>
+            </w:r>
+          </w:p>
+        </w:tc>
+        <w:tc>
+          <w:tcPr>
+            <w:tcW w:w="810" w:type="dxa"/>
+          </w:tcPr>
+          <w:p>
+            <w:pPr>
+              <w:pStyle w:val="Standard"/>
+              <w:tabs>
+                <w:tab w:val="left" w:pos="4590"/>
+                <w:tab w:val="left" w:pos="5670"/>
+                <w:tab w:val="left" w:pos="9270"/>
+              </w:tabs>
+              <w:jc w:val="right"/>
+              <w:rPr>
+                <w:rFonts w:ascii="Agency FB" w:hAnsi="Agency FB"/>
+                <w:color w:val="000000"/>
+                <w:sz w:val="30"/>
+                <w:szCs w:val="30"/>
+              </w:rPr>
+            </w:pPr>
+            <w:r>
+              <w:rPr>
+                <w:rFonts w:ascii="Agency FB" w:hAnsi="Agency FB"/>
+                <w:color w:val="000000"/>
+                <w:sz w:val="30"/>
+                <w:szCs w:val="30"/>
+              </w:rPr>
+              <w:t>#083</w:t>
+            </w:r>
+          </w:p>
+        </w:tc>
+        <w:tc>
+          <w:tcPr>
+            <w:tcW w:w="4369" w:type="dxa"/>
+          </w:tcPr>
+          <w:p>
+            <w:pPr>
+              <w:pStyle w:val="Standard"/>
+              <w:tabs>
+                <w:tab w:val="left" w:pos="4590"/>
+                <w:tab w:val="left" w:pos="5670"/>
+                <w:tab w:val="left" w:pos="9270"/>
+              </w:tabs>
+              <w:rPr>
+                <w:rFonts w:ascii="Agency FB" w:hAnsi="Agency FB"/>
+                <w:color w:val="000000"/>
+                <w:sz w:val="30"/>
+                <w:szCs w:val="30"/>
+              </w:rPr>
+            </w:pPr>
+            <w:r>
+              <w:rPr>
+                <w:rFonts w:ascii="Agency FB" w:hAnsi="Agency FB"/>
+                <w:color w:val="000000"/>
+                <w:sz w:val="30"/>
+                <w:szCs w:val="30"/>
+              </w:rPr>
+              <w:t>Fried Won Ton Skin</w:t>
+            </w:r>
+          </w:p>
+        </w:tc>
+        <w:tc>
+          <w:tcPr>
+            <w:tcW w:w="762" w:type="dxa"/>
+          </w:tcPr>
+          <w:p>
+            <w:pPr>
+              <w:pStyle w:val="Standard"/>
+              <w:tabs>
+                <w:tab w:val="left" w:pos="4590"/>
+                <w:tab w:val="left" w:pos="5670"/>
+                <w:tab w:val="left" w:pos="9270"/>
+              </w:tabs>
+              <w:jc w:val="right"/>
+              <w:rPr>
+                <w:rFonts w:ascii="Agency FB" w:hAnsi="Agency FB"/>
+                <w:color w:val="000000"/>
+                <w:sz w:val="30"/>
+                <w:szCs w:val="30"/>
+              </w:rPr>
+            </w:pPr>
+            <w:r>
+              <w:rPr>
+                <w:rFonts w:ascii="Agency FB" w:hAnsi="Agency FB"/>
+                <w:color w:val="000000"/>
+                <w:sz w:val="30"/>
+                <w:szCs w:val="30"/>
+              </w:rPr>
+              <w:t>#087</w:t>
+            </w:r>
+          </w:p>
+        </w:tc>
+      </w:tr>
+      <w:tr>
+        <w:trPr>
+          <w:gridAfter w:val="1"/>
+          <w:wAfter w:w="264" w:type="dxa"/>
+        </w:trPr>
+        <w:tc>
+          <w:tcPr>
+            <w:tcW w:w="4140" w:type="dxa"/>
+          </w:tcPr>
+          <w:p>
+            <w:pPr>
+              <w:pStyle w:val="Standard"/>
+              <w:tabs>
+                <w:tab w:val="left" w:pos="4590"/>
+                <w:tab w:val="left" w:pos="5670"/>
+                <w:tab w:val="left" w:pos="9270"/>
+              </w:tabs>
+              <w:rPr>
+                <w:rFonts w:ascii="Agency FB" w:hAnsi="Agency FB"/>
+                <w:color w:val="000000"/>
+                <w:sz w:val="30"/>
+                <w:szCs w:val="30"/>
+              </w:rPr>
+            </w:pPr>
+            <w:r>
+              <w:rPr>
+                <w:rFonts w:ascii="Agency FB" w:hAnsi="Agency FB"/>
+                <w:color w:val="000000"/>
+                <w:sz w:val="30"/>
+                <w:szCs w:val="30"/>
+              </w:rPr>
+              <w:t>Egg roll (1)</w:t>
+            </w:r>
+          </w:p>
+        </w:tc>
+        <w:tc>
+          <w:tcPr>
+            <w:tcW w:w="810" w:type="dxa"/>
+          </w:tcPr>
+          <w:p>
+            <w:pPr>
+              <w:pStyle w:val="Standard"/>
+              <w:tabs>
+                <w:tab w:val="left" w:pos="4590"/>
+                <w:tab w:val="left" w:pos="5670"/>
+                <w:tab w:val="left" w:pos="9270"/>
+              </w:tabs>
+              <w:jc w:val="right"/>
+              <w:rPr>
+                <w:rFonts w:ascii="Agency FB" w:hAnsi="Agency FB"/>
+                <w:color w:val="000000"/>
+                <w:sz w:val="30"/>
+                <w:szCs w:val="30"/>
+              </w:rPr>
+            </w:pPr>
+            <w:r>
+              <w:rPr>
+                <w:rFonts w:ascii="Agency FB" w:hAnsi="Agency FB"/>
+                <w:color w:val="000000"/>
+                <w:sz w:val="30"/>
+                <w:szCs w:val="30"/>
+              </w:rPr>
+              <w:t>#084</w:t>
+            </w:r>
+          </w:p>
+        </w:tc>
+        <w:tc>
+          <w:tcPr>
+            <w:tcW w:w="4369" w:type="dxa"/>
+          </w:tcPr>
+          <w:p>
+            <w:pPr>
+              <w:pStyle w:val="Standard"/>
+              <w:tabs>
+                <w:tab w:val="left" w:pos="4590"/>
+                <w:tab w:val="left" w:pos="5670"/>
+                <w:tab w:val="left" w:pos="9270"/>
+              </w:tabs>
+              <w:rPr>
+                <w:rFonts w:ascii="Agency FB" w:hAnsi="Agency FB"/>
+                <w:color w:val="000000"/>
+                <w:sz w:val="30"/>
+                <w:szCs w:val="30"/>
+              </w:rPr>
+            </w:pPr>
+            <w:r>
+              <w:rPr>
+                <w:rFonts w:ascii="Agency FB" w:hAnsi="Agency FB"/>
+                <w:color w:val="000000"/>
+                <w:sz w:val="30"/>
+                <w:szCs w:val="30"/>
+              </w:rPr>
+              <w:t>Golden Fried Prawns (6)</w:t>
+            </w:r>
+          </w:p>
+        </w:tc>
+        <w:tc>
+          <w:tcPr>
+            <w:tcW w:w="762" w:type="dxa"/>
+          </w:tcPr>
+          <w:p>
+            <w:pPr>
+              <w:pStyle w:val="Standard"/>
+              <w:tabs>
+                <w:tab w:val="left" w:pos="4590"/>
+                <w:tab w:val="left" w:pos="5670"/>
+                <w:tab w:val="left" w:pos="9270"/>
+              </w:tabs>
+              <w:jc w:val="right"/>
+              <w:rPr>
+                <w:rFonts w:ascii="Agency FB" w:hAnsi="Agency FB"/>
+                <w:color w:val="000000"/>
+                <w:sz w:val="30"/>
+                <w:szCs w:val="30"/>
+              </w:rPr>
+            </w:pPr>
+            <w:r>
+              <w:rPr>
+                <w:rFonts w:ascii="Agency FB" w:hAnsi="Agency FB"/>
+                <w:color w:val="000000"/>
+                <w:sz w:val="30"/>
+                <w:szCs w:val="30"/>
+              </w:rPr>
+              <w:t>#088</w:t>
             </w:r>
           </w:p>
         </w:tc>
@@ -187,7 +577,7 @@
       <w:tr>
         <w:tc>
           <w:tcPr>
-            <w:tcW w:w="4675" w:type="dxa"/>
+            <w:tcW w:w="4140" w:type="dxa"/>
           </w:tcPr>
           <w:p>
             <w:pPr>
@@ -199,25 +589,25 @@
               </w:tabs>
               <w:rPr>
                 <w:rFonts w:ascii="Agency FB" w:hAnsi="Agency FB"/>
-                <w:color w:val="FF0000"/>
-                <w:sz w:val="36"/>
-                <w:szCs w:val="30"/>
-              </w:rPr>
-            </w:pPr>
-            <w:r>
-              <w:rPr>
-                <w:rFonts w:ascii="Agency FB" w:hAnsi="Agency FB"/>
-                <w:color w:val="000000"/>
-                <w:sz w:val="30"/>
-                <w:szCs w:val="30"/>
-              </w:rPr>
-              <w:t>Crab Cheese Won Ton (8)</w:t>
+                <w:color w:val="000000"/>
+                <w:sz w:val="30"/>
+                <w:szCs w:val="30"/>
+              </w:rPr>
+            </w:pPr>
+            <w:r>
+              <w:rPr>
+                <w:rFonts w:ascii="Agency FB" w:hAnsi="Agency FB"/>
+                <w:color w:val="000000"/>
+                <w:sz w:val="30"/>
+                <w:szCs w:val="30"/>
+              </w:rPr>
+              <w:t>Spring roll (2)</w:t>
             </w:r>
           </w:p>
         </w:tc>
         <w:tc>
           <w:tcPr>
-            <w:tcW w:w="900" w:type="dxa"/>
+            <w:tcW w:w="810" w:type="dxa"/>
           </w:tcPr>
           <w:p>
             <w:pPr>
@@ -227,27 +617,28 @@
                 <w:tab w:val="left" w:pos="5670"/>
                 <w:tab w:val="left" w:pos="9270"/>
               </w:tabs>
-              <w:rPr>
-                <w:rFonts w:ascii="Agency FB" w:hAnsi="Agency FB"/>
-                <w:color w:val="FF0000"/>
-                <w:sz w:val="36"/>
-                <w:szCs w:val="30"/>
-              </w:rPr>
-            </w:pPr>
-            <w:r>
-              <w:rPr>
-                <w:rFonts w:ascii="Agency FB" w:hAnsi="Agency FB"/>
-                <w:color w:val="000000"/>
-                <w:sz w:val="30"/>
-                <w:szCs w:val="30"/>
-              </w:rPr>
-              <w:t>#082</w:t>
+              <w:jc w:val="right"/>
+              <w:rPr>
+                <w:rFonts w:ascii="Agency FB" w:hAnsi="Agency FB"/>
+                <w:color w:val="000000"/>
+                <w:sz w:val="30"/>
+                <w:szCs w:val="30"/>
+              </w:rPr>
+            </w:pPr>
+            <w:r>
+              <w:rPr>
+                <w:rFonts w:ascii="Agency FB" w:hAnsi="Agency FB"/>
+                <w:color w:val="000000"/>
+                <w:sz w:val="30"/>
+                <w:szCs w:val="30"/>
+              </w:rPr>
+              <w:t>#085</w:t>
             </w:r>
           </w:p>
         </w:tc>
         <w:tc>
           <w:tcPr>
-            <w:tcW w:w="3780" w:type="dxa"/>
+            <w:tcW w:w="4369" w:type="dxa"/>
           </w:tcPr>
           <w:p>
             <w:pPr>
@@ -264,377 +655,12 @@
                 <w:szCs w:val="30"/>
               </w:rPr>
             </w:pPr>
-            <w:r>
-              <w:rPr>
-                <w:rFonts w:ascii="Agency FB" w:hAnsi="Agency FB"/>
-                <w:color w:val="000000"/>
-                <w:sz w:val="30"/>
-                <w:szCs w:val="30"/>
-              </w:rPr>
-              <w:t>Dumplings (steamed or pan fried)</w:t>
-            </w:r>
           </w:p>
         </w:tc>
         <w:tc>
           <w:tcPr>
-            <w:tcW w:w="990" w:type="dxa"/>
-          </w:tcPr>
-          <w:p>
-            <w:pPr>
-              <w:pStyle w:val="Standard"/>
-              <w:tabs>
-                <w:tab w:val="left" w:pos="4590"/>
-                <w:tab w:val="left" w:pos="5670"/>
-                <w:tab w:val="left" w:pos="9270"/>
-              </w:tabs>
-              <w:rPr>
-                <w:rFonts w:ascii="Agency FB" w:hAnsi="Agency FB"/>
-                <w:color w:val="000000"/>
-                <w:sz w:val="30"/>
-                <w:szCs w:val="30"/>
-              </w:rPr>
-            </w:pPr>
-            <w:r>
-              <w:rPr>
-                <w:rFonts w:ascii="Agency FB" w:hAnsi="Agency FB"/>
-                <w:color w:val="000000"/>
-                <w:sz w:val="30"/>
-                <w:szCs w:val="30"/>
-              </w:rPr>
-              <w:t>#086</w:t>
-            </w:r>
-          </w:p>
-        </w:tc>
-      </w:tr>
-      <w:tr>
-        <w:tc>
-          <w:tcPr>
-            <w:tcW w:w="4675" w:type="dxa"/>
-          </w:tcPr>
-          <w:p>
-            <w:pPr>
-              <w:pStyle w:val="Standard"/>
-              <w:tabs>
-                <w:tab w:val="left" w:pos="4590"/>
-                <w:tab w:val="left" w:pos="5670"/>
-                <w:tab w:val="left" w:pos="9270"/>
-              </w:tabs>
-              <w:rPr>
-                <w:rFonts w:ascii="Agency FB" w:hAnsi="Agency FB"/>
-                <w:color w:val="000000"/>
-                <w:sz w:val="30"/>
-                <w:szCs w:val="30"/>
-              </w:rPr>
-            </w:pPr>
-            <w:r>
-              <w:rPr>
-                <w:rFonts w:ascii="Agency FB" w:hAnsi="Agency FB"/>
-                <w:color w:val="000000"/>
-                <w:sz w:val="30"/>
-                <w:szCs w:val="30"/>
-              </w:rPr>
-              <w:t>BBQ Pork</w:t>
-            </w:r>
-          </w:p>
-        </w:tc>
-        <w:tc>
-          <w:tcPr>
-            <w:tcW w:w="900" w:type="dxa"/>
-          </w:tcPr>
-          <w:p>
-            <w:pPr>
-              <w:pStyle w:val="Standard"/>
-              <w:tabs>
-                <w:tab w:val="left" w:pos="4590"/>
-                <w:tab w:val="left" w:pos="5670"/>
-                <w:tab w:val="left" w:pos="9270"/>
-              </w:tabs>
-              <w:rPr>
-                <w:rFonts w:ascii="Agency FB" w:hAnsi="Agency FB"/>
-                <w:color w:val="000000"/>
-                <w:sz w:val="30"/>
-                <w:szCs w:val="30"/>
-              </w:rPr>
-            </w:pPr>
-            <w:r>
-              <w:rPr>
-                <w:rFonts w:ascii="Agency FB" w:hAnsi="Agency FB"/>
-                <w:color w:val="000000"/>
-                <w:sz w:val="30"/>
-                <w:szCs w:val="30"/>
-              </w:rPr>
-              <w:t>#083</w:t>
-            </w:r>
-          </w:p>
-        </w:tc>
-        <w:tc>
-          <w:tcPr>
-            <w:tcW w:w="3780" w:type="dxa"/>
-          </w:tcPr>
-          <w:p>
-            <w:pPr>
-              <w:pStyle w:val="Standard"/>
-              <w:tabs>
-                <w:tab w:val="left" w:pos="4590"/>
-                <w:tab w:val="left" w:pos="5670"/>
-                <w:tab w:val="left" w:pos="9270"/>
-              </w:tabs>
-              <w:rPr>
-                <w:rFonts w:ascii="Agency FB" w:hAnsi="Agency FB"/>
-                <w:color w:val="000000"/>
-                <w:sz w:val="30"/>
-                <w:szCs w:val="30"/>
-              </w:rPr>
-            </w:pPr>
-            <w:r>
-              <w:rPr>
-                <w:rFonts w:ascii="Agency FB" w:hAnsi="Agency FB"/>
-                <w:color w:val="000000"/>
-                <w:sz w:val="30"/>
-                <w:szCs w:val="30"/>
-              </w:rPr>
-              <w:t>Fried Won Ton Skin</w:t>
-            </w:r>
-          </w:p>
-        </w:tc>
-        <w:tc>
-          <w:tcPr>
-            <w:tcW w:w="990" w:type="dxa"/>
-          </w:tcPr>
-          <w:p>
-            <w:pPr>
-              <w:pStyle w:val="Standard"/>
-              <w:tabs>
-                <w:tab w:val="left" w:pos="4590"/>
-                <w:tab w:val="left" w:pos="5670"/>
-                <w:tab w:val="left" w:pos="9270"/>
-              </w:tabs>
-              <w:rPr>
-                <w:rFonts w:ascii="Agency FB" w:hAnsi="Agency FB"/>
-                <w:color w:val="000000"/>
-                <w:sz w:val="30"/>
-                <w:szCs w:val="30"/>
-              </w:rPr>
-            </w:pPr>
-            <w:r>
-              <w:rPr>
-                <w:rFonts w:ascii="Agency FB" w:hAnsi="Agency FB"/>
-                <w:color w:val="000000"/>
-                <w:sz w:val="30"/>
-                <w:szCs w:val="30"/>
-              </w:rPr>
-              <w:t>#087</w:t>
-            </w:r>
-          </w:p>
-        </w:tc>
-      </w:tr>
-      <w:tr>
-        <w:tc>
-          <w:tcPr>
-            <w:tcW w:w="4675" w:type="dxa"/>
-          </w:tcPr>
-          <w:p>
-            <w:pPr>
-              <w:pStyle w:val="Standard"/>
-              <w:tabs>
-                <w:tab w:val="left" w:pos="4590"/>
-                <w:tab w:val="left" w:pos="5670"/>
-                <w:tab w:val="left" w:pos="9270"/>
-              </w:tabs>
-              <w:rPr>
-                <w:rFonts w:ascii="Agency FB" w:hAnsi="Agency FB"/>
-                <w:color w:val="000000"/>
-                <w:sz w:val="30"/>
-                <w:szCs w:val="30"/>
-              </w:rPr>
-            </w:pPr>
-            <w:r>
-              <w:rPr>
-                <w:rFonts w:ascii="Agency FB" w:hAnsi="Agency FB"/>
-                <w:color w:val="000000"/>
-                <w:sz w:val="30"/>
-                <w:szCs w:val="30"/>
-              </w:rPr>
-              <w:t>Egg roll (1)</w:t>
-            </w:r>
-          </w:p>
-        </w:tc>
-        <w:tc>
-          <w:tcPr>
-            <w:tcW w:w="900" w:type="dxa"/>
-          </w:tcPr>
-          <w:p>
-            <w:pPr>
-              <w:pStyle w:val="Standard"/>
-              <w:tabs>
-                <w:tab w:val="left" w:pos="4590"/>
-                <w:tab w:val="left" w:pos="5670"/>
-                <w:tab w:val="left" w:pos="9270"/>
-              </w:tabs>
-              <w:rPr>
-                <w:rFonts w:ascii="Agency FB" w:hAnsi="Agency FB"/>
-                <w:color w:val="000000"/>
-                <w:sz w:val="30"/>
-                <w:szCs w:val="30"/>
-              </w:rPr>
-            </w:pPr>
-            <w:r>
-              <w:rPr>
-                <w:rFonts w:ascii="Agency FB" w:hAnsi="Agency FB"/>
-                <w:color w:val="000000"/>
-                <w:sz w:val="30"/>
-                <w:szCs w:val="30"/>
-              </w:rPr>
-              <w:t>#084</w:t>
-            </w:r>
-          </w:p>
-        </w:tc>
-        <w:tc>
-          <w:tcPr>
-            <w:tcW w:w="3780" w:type="dxa"/>
-          </w:tcPr>
-          <w:p>
-            <w:pPr>
-              <w:pStyle w:val="Standard"/>
-              <w:tabs>
-                <w:tab w:val="left" w:pos="4590"/>
-                <w:tab w:val="left" w:pos="5670"/>
-                <w:tab w:val="left" w:pos="9270"/>
-              </w:tabs>
-              <w:rPr>
-                <w:rFonts w:ascii="Agency FB" w:hAnsi="Agency FB"/>
-                <w:color w:val="000000"/>
-                <w:sz w:val="30"/>
-                <w:szCs w:val="30"/>
-              </w:rPr>
-            </w:pPr>
-            <w:r>
-              <w:rPr>
-                <w:rFonts w:ascii="Agency FB" w:hAnsi="Agency FB"/>
-                <w:color w:val="000000"/>
-                <w:sz w:val="30"/>
-                <w:szCs w:val="30"/>
-              </w:rPr>
-              <w:t>Golden Fried Prawns (6)</w:t>
-            </w:r>
-          </w:p>
-        </w:tc>
-        <w:tc>
-          <w:tcPr>
-            <w:tcW w:w="990" w:type="dxa"/>
-          </w:tcPr>
-          <w:p>
-            <w:pPr>
-              <w:pStyle w:val="Standard"/>
-              <w:tabs>
-                <w:tab w:val="left" w:pos="4590"/>
-                <w:tab w:val="left" w:pos="5670"/>
-                <w:tab w:val="left" w:pos="9270"/>
-              </w:tabs>
-              <w:rPr>
-                <w:rFonts w:ascii="Agency FB" w:hAnsi="Agency FB"/>
-                <w:color w:val="000000"/>
-                <w:sz w:val="30"/>
-                <w:szCs w:val="30"/>
-              </w:rPr>
-            </w:pPr>
-            <w:r>
-              <w:rPr>
-                <w:rFonts w:ascii="Agency FB" w:hAnsi="Agency FB"/>
-                <w:color w:val="000000"/>
-                <w:sz w:val="30"/>
-                <w:szCs w:val="30"/>
-              </w:rPr>
-              <w:t>#088</w:t>
-            </w:r>
-          </w:p>
-        </w:tc>
-      </w:tr>
-      <w:tr>
-        <w:tc>
-          <w:tcPr>
-            <w:tcW w:w="4675" w:type="dxa"/>
-          </w:tcPr>
-          <w:p>
-            <w:pPr>
-              <w:pStyle w:val="Standard"/>
-              <w:tabs>
-                <w:tab w:val="left" w:pos="4590"/>
-                <w:tab w:val="left" w:pos="5670"/>
-                <w:tab w:val="left" w:pos="9270"/>
-              </w:tabs>
-              <w:rPr>
-                <w:rFonts w:ascii="Agency FB" w:hAnsi="Agency FB"/>
-                <w:color w:val="000000"/>
-                <w:sz w:val="30"/>
-                <w:szCs w:val="30"/>
-              </w:rPr>
-            </w:pPr>
-            <w:r>
-              <w:rPr>
-                <w:rFonts w:ascii="Agency FB" w:hAnsi="Agency FB"/>
-                <w:color w:val="000000"/>
-                <w:sz w:val="30"/>
-                <w:szCs w:val="30"/>
-              </w:rPr>
-              <w:t>Spring roll (2)</w:t>
-            </w:r>
-          </w:p>
-        </w:tc>
-        <w:tc>
-          <w:tcPr>
-            <w:tcW w:w="900" w:type="dxa"/>
-          </w:tcPr>
-          <w:p>
-            <w:pPr>
-              <w:pStyle w:val="Standard"/>
-              <w:tabs>
-                <w:tab w:val="left" w:pos="4590"/>
-                <w:tab w:val="left" w:pos="5670"/>
-                <w:tab w:val="left" w:pos="9270"/>
-              </w:tabs>
-              <w:rPr>
-                <w:rFonts w:ascii="Agency FB" w:hAnsi="Agency FB"/>
-                <w:color w:val="000000"/>
-                <w:sz w:val="30"/>
-                <w:szCs w:val="30"/>
-              </w:rPr>
-            </w:pPr>
-            <w:r>
-              <w:rPr>
-                <w:rFonts w:ascii="Agency FB" w:hAnsi="Agency FB"/>
-                <w:color w:val="000000"/>
-                <w:sz w:val="30"/>
-                <w:szCs w:val="30"/>
-              </w:rPr>
-              <w:t>#085</w:t>
-            </w:r>
-          </w:p>
-        </w:tc>
-        <w:tc>
-          <w:tcPr>
-            <w:tcW w:w="3780" w:type="dxa"/>
-          </w:tcPr>
-          <w:p>
-            <w:pPr>
-              <w:pStyle w:val="Standard"/>
-              <w:tabs>
-                <w:tab w:val="left" w:pos="4590"/>
-                <w:tab w:val="left" w:pos="5670"/>
-                <w:tab w:val="left" w:pos="9270"/>
-              </w:tabs>
-              <w:rPr>
-                <w:rFonts w:ascii="Agency FB" w:hAnsi="Agency FB"/>
-                <w:color w:val="000000"/>
-                <w:sz w:val="30"/>
-                <w:szCs w:val="30"/>
-              </w:rPr>
-            </w:pPr>
-          </w:p>
-        </w:tc>
-        <w:tc>
-          <w:tcPr>
-            <w:tcW w:w="990" w:type="dxa"/>
+            <w:tcW w:w="1026" w:type="dxa"/>
+            <w:gridSpan w:val="2"/>
           </w:tcPr>
           <w:p>
             <w:pPr>

</xml_diff>

<commit_message>
Fixed whitespace for some items. Also added driver.ipynb
</commit_message>
<xml_diff>
--- a/pg_app/template/Dinner_Combination_Template.docx
+++ b/pg_app/template/Dinner_Combination_Template.docx
@@ -773,7 +773,7 @@
     <w:tbl>
       <w:tblPr>
         <w:tblStyle w:val="TableGrid"/>
-        <w:tblW w:w="10345" w:type="dxa"/>
+        <w:tblW w:w="10080" w:type="dxa"/>
         <w:tblInd w:w="-180" w:type="dxa"/>
         <w:tblBorders>
           <w:top w:val="none" w:sz="0" w:space="0" w:color="auto"/>
@@ -786,15 +786,15 @@
         <w:tblLook w:val="04A0" w:firstRow="1" w:lastRow="0" w:firstColumn="1" w:lastColumn="0" w:noHBand="0" w:noVBand="1"/>
       </w:tblPr>
       <w:tblGrid>
-        <w:gridCol w:w="2605"/>
-        <w:gridCol w:w="2430"/>
-        <w:gridCol w:w="2430"/>
-        <w:gridCol w:w="2880"/>
+        <w:gridCol w:w="2250"/>
+        <w:gridCol w:w="2700"/>
+        <w:gridCol w:w="2340"/>
+        <w:gridCol w:w="2790"/>
       </w:tblGrid>
       <w:tr>
         <w:tc>
           <w:tcPr>
-            <w:tcW w:w="2605" w:type="dxa"/>
+            <w:tcW w:w="2250" w:type="dxa"/>
           </w:tcPr>
           <w:p>
             <w:pPr>
@@ -824,7 +824,7 @@
         </w:tc>
         <w:tc>
           <w:tcPr>
-            <w:tcW w:w="2430" w:type="dxa"/>
+            <w:tcW w:w="2700" w:type="dxa"/>
           </w:tcPr>
           <w:p>
             <w:pPr>
@@ -834,6 +834,7 @@
                 <w:tab w:val="left" w:pos="5670"/>
                 <w:tab w:val="left" w:pos="9270"/>
               </w:tabs>
+              <w:jc w:val="right"/>
               <w:rPr>
                 <w:rFonts w:ascii="Agency FB" w:hAnsi="Agency FB"/>
                 <w:color w:val="000000"/>
@@ -854,7 +855,7 @@
         </w:tc>
         <w:tc>
           <w:tcPr>
-            <w:tcW w:w="2430" w:type="dxa"/>
+            <w:tcW w:w="2340" w:type="dxa"/>
           </w:tcPr>
           <w:p>
             <w:pPr>
@@ -884,7 +885,7 @@
         </w:tc>
         <w:tc>
           <w:tcPr>
-            <w:tcW w:w="2880" w:type="dxa"/>
+            <w:tcW w:w="2790" w:type="dxa"/>
           </w:tcPr>
           <w:p>
             <w:pPr>
@@ -894,6 +895,7 @@
                 <w:tab w:val="left" w:pos="5670"/>
                 <w:tab w:val="left" w:pos="9270"/>
               </w:tabs>
+              <w:jc w:val="right"/>
               <w:rPr>
                 <w:rFonts w:ascii="Agency FB" w:hAnsi="Agency FB"/>
                 <w:color w:val="000000"/>
@@ -916,7 +918,7 @@
       <w:tr>
         <w:tc>
           <w:tcPr>
-            <w:tcW w:w="2605" w:type="dxa"/>
+            <w:tcW w:w="2250" w:type="dxa"/>
           </w:tcPr>
           <w:p>
             <w:pPr>
@@ -946,7 +948,7 @@
         </w:tc>
         <w:tc>
           <w:tcPr>
-            <w:tcW w:w="2430" w:type="dxa"/>
+            <w:tcW w:w="2700" w:type="dxa"/>
           </w:tcPr>
           <w:p>
             <w:pPr>
@@ -956,6 +958,7 @@
                 <w:tab w:val="left" w:pos="5670"/>
                 <w:tab w:val="left" w:pos="9270"/>
               </w:tabs>
+              <w:jc w:val="right"/>
               <w:rPr>
                 <w:rFonts w:ascii="Agency FB" w:hAnsi="Agency FB"/>
                 <w:color w:val="000000"/>
@@ -976,7 +979,7 @@
         </w:tc>
         <w:tc>
           <w:tcPr>
-            <w:tcW w:w="2430" w:type="dxa"/>
+            <w:tcW w:w="2340" w:type="dxa"/>
           </w:tcPr>
           <w:p>
             <w:pPr>
@@ -1006,7 +1009,7 @@
         </w:tc>
         <w:tc>
           <w:tcPr>
-            <w:tcW w:w="2880" w:type="dxa"/>
+            <w:tcW w:w="2790" w:type="dxa"/>
           </w:tcPr>
           <w:p>
             <w:pPr>
@@ -1016,6 +1019,7 @@
                 <w:tab w:val="left" w:pos="5670"/>
                 <w:tab w:val="left" w:pos="9270"/>
               </w:tabs>
+              <w:jc w:val="right"/>
               <w:rPr>
                 <w:rFonts w:ascii="Agency FB" w:hAnsi="Agency FB"/>
                 <w:color w:val="000000"/>

</xml_diff>